<commit_message>
added documentation and minor tweaks
</commit_message>
<xml_diff>
--- a/Assignment_Analysis_and_Design_Document.docx
+++ b/Assignment_Analysis_and_Design_Document.docx
@@ -10,8 +10,13 @@
           <w:rFonts w:ascii="Times New Roman" w:hAnsi="Times New Roman"/>
         </w:rPr>
       </w:pPr>
-      <w:r>
-        <w:t>Wasteless 3</w:t>
+      <w:proofErr w:type="spellStart"/>
+      <w:r>
+        <w:t>Wasteless</w:t>
+      </w:r>
+      <w:proofErr w:type="spellEnd"/>
+      <w:r>
+        <w:t xml:space="preserve"> 3</w:t>
       </w:r>
     </w:p>
     <w:p>
@@ -22,28 +27,41 @@
           <w:rFonts w:ascii="Times New Roman" w:hAnsi="Times New Roman"/>
         </w:rPr>
       </w:pPr>
-      <w:fldSimple w:instr=" TITLE  \* MERGEFORMAT ">
-        <w:bookmarkStart w:id="0" w:name="_Toc254785383"/>
-        <w:bookmarkStart w:id="1" w:name="_Toc254771757"/>
-        <w:bookmarkStart w:id="2" w:name="_Toc254770266"/>
-        <w:bookmarkStart w:id="3" w:name="_Toc254770226"/>
-        <w:bookmarkStart w:id="4" w:name="_Toc222883075"/>
-        <w:bookmarkStart w:id="5" w:name="_Toc222821167"/>
-        <w:bookmarkStart w:id="6" w:name="_Toc222820221"/>
-        <w:r>
-          <w:rPr>
-            <w:rFonts w:ascii="Times New Roman" w:hAnsi="Times New Roman"/>
-          </w:rPr>
-          <w:t>Analysis and Design Document</w:t>
-        </w:r>
-        <w:bookmarkEnd w:id="0"/>
-        <w:bookmarkEnd w:id="1"/>
-        <w:bookmarkEnd w:id="2"/>
-        <w:bookmarkEnd w:id="3"/>
-        <w:bookmarkEnd w:id="4"/>
-        <w:bookmarkEnd w:id="5"/>
-        <w:bookmarkEnd w:id="6"/>
-      </w:fldSimple>
+      <w:r>
+        <w:fldChar w:fldCharType="begin"/>
+      </w:r>
+      <w:r>
+        <w:instrText xml:space="preserve"> TITLE  \* MERGEFORMAT </w:instrText>
+      </w:r>
+      <w:r>
+        <w:fldChar w:fldCharType="separate"/>
+      </w:r>
+      <w:bookmarkStart w:id="0" w:name="_Toc254785383"/>
+      <w:bookmarkStart w:id="1" w:name="_Toc254771757"/>
+      <w:bookmarkStart w:id="2" w:name="_Toc254770266"/>
+      <w:bookmarkStart w:id="3" w:name="_Toc254770226"/>
+      <w:bookmarkStart w:id="4" w:name="_Toc222883075"/>
+      <w:bookmarkStart w:id="5" w:name="_Toc222821167"/>
+      <w:bookmarkStart w:id="6" w:name="_Toc222820221"/>
+      <w:r>
+        <w:rPr>
+          <w:rFonts w:ascii="Times New Roman" w:hAnsi="Times New Roman"/>
+        </w:rPr>
+        <w:t>Analysis and Design Document</w:t>
+      </w:r>
+      <w:bookmarkEnd w:id="0"/>
+      <w:bookmarkEnd w:id="1"/>
+      <w:bookmarkEnd w:id="2"/>
+      <w:bookmarkEnd w:id="3"/>
+      <w:bookmarkEnd w:id="4"/>
+      <w:bookmarkEnd w:id="5"/>
+      <w:bookmarkEnd w:id="6"/>
+      <w:r>
+        <w:rPr>
+          <w:rFonts w:ascii="Times New Roman" w:hAnsi="Times New Roman"/>
+        </w:rPr>
+        <w:fldChar w:fldCharType="end"/>
+      </w:r>
     </w:p>
     <w:p>
       <w:pPr>
@@ -70,12 +88,21 @@
       <w:bookmarkStart w:id="11" w:name="_Toc254770267"/>
       <w:bookmarkStart w:id="12" w:name="_Toc254771758"/>
       <w:bookmarkStart w:id="13" w:name="_Toc254785384"/>
+      <w:proofErr w:type="spellStart"/>
       <w:r>
         <w:rPr>
           <w:rFonts w:ascii="Times New Roman" w:hAnsi="Times New Roman"/>
           <w:sz w:val="28"/>
         </w:rPr>
-        <w:t>Student:</w:t>
+        <w:t>Student</w:t>
+      </w:r>
+      <w:proofErr w:type="gramStart"/>
+      <w:r>
+        <w:rPr>
+          <w:rFonts w:ascii="Times New Roman" w:hAnsi="Times New Roman"/>
+          <w:sz w:val="28"/>
+        </w:rPr>
+        <w:t>:</w:t>
       </w:r>
       <w:bookmarkEnd w:id="7"/>
       <w:bookmarkEnd w:id="8"/>
@@ -89,13 +116,39 @@
           <w:rFonts w:ascii="Times New Roman" w:hAnsi="Times New Roman"/>
           <w:sz w:val="28"/>
         </w:rPr>
-        <w:t>Cioban Dumitru-Darius</w:t>
+        <w:t>Cioban</w:t>
+      </w:r>
+      <w:proofErr w:type="spellEnd"/>
+      <w:proofErr w:type="gramEnd"/>
+      <w:r>
+        <w:rPr>
+          <w:rFonts w:ascii="Times New Roman" w:hAnsi="Times New Roman"/>
+          <w:sz w:val="28"/>
+        </w:rPr>
+        <w:t xml:space="preserve"> </w:t>
+      </w:r>
+      <w:proofErr w:type="spellStart"/>
+      <w:r>
+        <w:rPr>
+          <w:rFonts w:ascii="Times New Roman" w:hAnsi="Times New Roman"/>
+          <w:sz w:val="28"/>
+        </w:rPr>
+        <w:t>Dumitru</w:t>
+      </w:r>
+      <w:proofErr w:type="spellEnd"/>
+      <w:r>
+        <w:rPr>
+          <w:rFonts w:ascii="Times New Roman" w:hAnsi="Times New Roman"/>
+          <w:sz w:val="28"/>
+        </w:rPr>
+        <w:t>-Darius</w:t>
       </w:r>
     </w:p>
     <w:p>
       <w:pPr>
         <w:jc w:val="right"/>
       </w:pPr>
+      <w:proofErr w:type="spellStart"/>
       <w:r>
         <w:rPr>
           <w:b/>
@@ -104,6 +157,7 @@
         </w:rPr>
         <w:t>Group</w:t>
       </w:r>
+      <w:proofErr w:type="gramStart"/>
       <w:r>
         <w:rPr>
           <w:b/>
@@ -118,6 +172,8 @@
         </w:rPr>
         <w:t>30431</w:t>
       </w:r>
+      <w:proofErr w:type="spellEnd"/>
+      <w:proofErr w:type="gramEnd"/>
     </w:p>
     <w:p/>
     <w:p>
@@ -1083,8 +1139,9 @@
           <w:sz w:val="24"/>
           <w:szCs w:val="24"/>
         </w:rPr>
-        <w:t xml:space="preserve">The non-functional requirements are using a </w:t>
-      </w:r>
+        <w:t xml:space="preserve">The non-functional requirements are using </w:t>
+      </w:r>
+      <w:proofErr w:type="gramStart"/>
       <w:r>
         <w:rPr>
           <w:i/>
@@ -1092,7 +1149,28 @@
           <w:sz w:val="24"/>
           <w:szCs w:val="24"/>
         </w:rPr>
-        <w:t xml:space="preserve">CQRS architecture, using a mediator and a decorator </w:t>
+        <w:t xml:space="preserve">a </w:t>
+      </w:r>
+      <w:proofErr w:type="spellStart"/>
+      <w:r>
+        <w:rPr>
+          <w:i/>
+          <w:color w:val="943634" w:themeColor="accent2" w:themeShade="BF"/>
+          <w:sz w:val="24"/>
+          <w:szCs w:val="24"/>
+        </w:rPr>
+        <w:t>CQRS</w:t>
+      </w:r>
+      <w:proofErr w:type="spellEnd"/>
+      <w:proofErr w:type="gramEnd"/>
+      <w:r>
+        <w:rPr>
+          <w:i/>
+          <w:color w:val="943634" w:themeColor="accent2" w:themeShade="BF"/>
+          <w:sz w:val="24"/>
+          <w:szCs w:val="24"/>
+        </w:rPr>
+        <w:t xml:space="preserve"> architecture, using a mediator and a decorator </w:t>
       </w:r>
       <w:r>
         <w:rPr>
@@ -1458,6 +1536,7 @@
         </w:rPr>
         <w:t xml:space="preserve">The architectural pattern used is the </w:t>
       </w:r>
+      <w:proofErr w:type="spellStart"/>
       <w:r>
         <w:rPr>
           <w:i/>
@@ -1466,6 +1545,7 @@
         </w:rPr>
         <w:t>CQRS</w:t>
       </w:r>
+      <w:proofErr w:type="spellEnd"/>
       <w:r>
         <w:rPr>
           <w:i/>
@@ -1610,8 +1690,6 @@
         </w:rPr>
         <w:t>It can be seen from the above diagram (taken from the web) that the user, through the UI, uses the available query and command models to work on the database. This improves the security of this item, as for example, in the case of this system and the add item command, its model doesn’t have a consumption date (not needed) and also no id (it will be auto-instantiated by the database and shouldn’t be a choice), while the response only returns the id of the item (the rest of the information can be obtained by querying an item with that id).</w:t>
       </w:r>
-      <w:bookmarkStart w:id="27" w:name="_GoBack"/>
-      <w:bookmarkEnd w:id="27"/>
     </w:p>
     <w:p>
       <w:pPr>
@@ -1621,7 +1699,7 @@
           <w:rFonts w:ascii="Times New Roman" w:hAnsi="Times New Roman"/>
         </w:rPr>
       </w:pPr>
-      <w:bookmarkStart w:id="28" w:name="_Toc254785392"/>
+      <w:bookmarkStart w:id="27" w:name="_Toc254785392"/>
       <w:r>
         <w:rPr>
           <w:rFonts w:ascii="Times New Roman" w:hAnsi="Times New Roman"/>
@@ -1632,7 +1710,21 @@
         <w:rPr>
           <w:rFonts w:ascii="Times New Roman" w:hAnsi="Times New Roman"/>
         </w:rPr>
-        <w:t xml:space="preserve">. UML </w:t>
+        <w:t xml:space="preserve">. </w:t>
+      </w:r>
+      <w:proofErr w:type="spellStart"/>
+      <w:r>
+        <w:rPr>
+          <w:rFonts w:ascii="Times New Roman" w:hAnsi="Times New Roman"/>
+        </w:rPr>
+        <w:t>UML</w:t>
+      </w:r>
+      <w:proofErr w:type="spellEnd"/>
+      <w:r>
+        <w:rPr>
+          <w:rFonts w:ascii="Times New Roman" w:hAnsi="Times New Roman"/>
+        </w:rPr>
+        <w:t xml:space="preserve"> </w:t>
       </w:r>
       <w:r>
         <w:rPr>
@@ -1646,7 +1738,7 @@
         </w:rPr>
         <w:t xml:space="preserve"> Diagrams</w:t>
       </w:r>
-      <w:bookmarkEnd w:id="28"/>
+      <w:bookmarkEnd w:id="27"/>
     </w:p>
     <w:p>
       <w:pPr>
@@ -1724,7 +1816,7 @@
           <w:rFonts w:ascii="Times New Roman" w:hAnsi="Times New Roman"/>
         </w:rPr>
       </w:pPr>
-      <w:bookmarkStart w:id="29" w:name="_Toc254785393"/>
+      <w:bookmarkStart w:id="28" w:name="_Toc254785393"/>
       <w:r>
         <w:rPr>
           <w:rFonts w:ascii="Times New Roman" w:hAnsi="Times New Roman"/>
@@ -1743,7 +1835,7 @@
         </w:rPr>
         <w:t>Design</w:t>
       </w:r>
-      <w:bookmarkEnd w:id="29"/>
+      <w:bookmarkEnd w:id="28"/>
     </w:p>
     <w:p>
       <w:pPr>
@@ -1802,7 +1894,35 @@
           <w:color w:val="943634" w:themeColor="accent2" w:themeShade="BF"/>
           <w:sz w:val="24"/>
         </w:rPr>
-        <w:t xml:space="preserve">s are the Mediator and the Decorator patterns. The mediator one is used to handle more easily the communication between the client and the server. The way it works it that it has a getHandler(request) method which, based on the request passed as parameter, it returns the handler which handles the requests and responses of that command/query. The decorator pattern wraps a class, in this case the report, and </w:t>
+        <w:t xml:space="preserve">s are the Mediator and the Decorator patterns. The mediator one is used to handle more easily the communication between the client and the server. The way it works it that it has a </w:t>
+      </w:r>
+      <w:proofErr w:type="spellStart"/>
+      <w:proofErr w:type="gramStart"/>
+      <w:r>
+        <w:rPr>
+          <w:i/>
+          <w:color w:val="943634" w:themeColor="accent2" w:themeShade="BF"/>
+          <w:sz w:val="24"/>
+        </w:rPr>
+        <w:t>getHandler</w:t>
+      </w:r>
+      <w:proofErr w:type="spellEnd"/>
+      <w:r>
+        <w:rPr>
+          <w:i/>
+          <w:color w:val="943634" w:themeColor="accent2" w:themeShade="BF"/>
+          <w:sz w:val="24"/>
+        </w:rPr>
+        <w:t>(</w:t>
+      </w:r>
+      <w:proofErr w:type="gramEnd"/>
+      <w:r>
+        <w:rPr>
+          <w:i/>
+          <w:color w:val="943634" w:themeColor="accent2" w:themeShade="BF"/>
+          <w:sz w:val="24"/>
+        </w:rPr>
+        <w:t xml:space="preserve">request) method which, based on the request passed as parameter, it returns the handler which handles the requests and responses of that command/query. The decorator pattern wraps a class, in this case the report, and </w:t>
       </w:r>
       <w:r>
         <w:rPr>
@@ -1852,32 +1972,31 @@
         </w:rPr>
         <w:t xml:space="preserve"> </w:t>
       </w:r>
+      <w:proofErr w:type="spellStart"/>
       <w:r>
         <w:rPr>
           <w:b/>
           <w:sz w:val="28"/>
         </w:rPr>
-        <w:t xml:space="preserve">UML </w:t>
-      </w:r>
+        <w:t>UML</w:t>
+      </w:r>
+      <w:proofErr w:type="spellEnd"/>
       <w:r>
         <w:rPr>
           <w:b/>
           <w:sz w:val="28"/>
         </w:rPr>
+        <w:t xml:space="preserve"> </w:t>
+      </w:r>
+      <w:r>
+        <w:rPr>
+          <w:b/>
+          <w:sz w:val="28"/>
+        </w:rPr>
         <w:t>Class Diagram</w:t>
       </w:r>
-    </w:p>
-    <w:p>
-      <w:pPr>
-        <w:spacing w:line="240" w:lineRule="auto"/>
-        <w:jc w:val="both"/>
-        <w:rPr>
-          <w:i/>
-          <w:noProof/>
-          <w:color w:val="943634" w:themeColor="accent2" w:themeShade="BF"/>
-          <w:sz w:val="24"/>
-        </w:rPr>
-      </w:pPr>
+      <w:bookmarkStart w:id="29" w:name="_GoBack"/>
+      <w:bookmarkEnd w:id="29"/>
     </w:p>
     <w:p>
       <w:pPr>
@@ -2158,7 +2277,39 @@
           <w:i/>
           <w:color w:val="943634" w:themeColor="accent2" w:themeShade="BF"/>
         </w:rPr>
-        <w:t>The data is represented by 2 tables. One for the users, where their id is the primary key. Username and password are used for authentication and goal for functionality. The grocery item table has an item id as primary key, an user id (</w:t>
+        <w:t xml:space="preserve">The data is represented by 2 tables. </w:t>
+      </w:r>
+      <w:proofErr w:type="gramStart"/>
+      <w:r>
+        <w:rPr>
+          <w:i/>
+          <w:color w:val="943634" w:themeColor="accent2" w:themeShade="BF"/>
+        </w:rPr>
+        <w:t>One for the users, where their id is the primary key.</w:t>
+      </w:r>
+      <w:proofErr w:type="gramEnd"/>
+      <w:r>
+        <w:rPr>
+          <w:i/>
+          <w:color w:val="943634" w:themeColor="accent2" w:themeShade="BF"/>
+        </w:rPr>
+        <w:t xml:space="preserve"> Username and password are used for authentication and goal for functionality. The grocery item table has an item id as primary key, </w:t>
+      </w:r>
+      <w:proofErr w:type="gramStart"/>
+      <w:r>
+        <w:rPr>
+          <w:i/>
+          <w:color w:val="943634" w:themeColor="accent2" w:themeShade="BF"/>
+        </w:rPr>
+        <w:t>an</w:t>
+      </w:r>
+      <w:proofErr w:type="gramEnd"/>
+      <w:r>
+        <w:rPr>
+          <w:i/>
+          <w:color w:val="943634" w:themeColor="accent2" w:themeShade="BF"/>
+        </w:rPr>
+        <w:t xml:space="preserve"> user id (</w:t>
       </w:r>
       <w:r>
         <w:rPr>
@@ -2218,7 +2369,25 @@
           <w:color w:val="943634" w:themeColor="accent2" w:themeShade="BF"/>
           <w:sz w:val="24"/>
         </w:rPr>
-        <w:t>The testing was done by feeding the system both valid and invalid data, seeing how it reacts. However, there are some scenarios which haven’t been tested or have been tested but haven’t been updated (for example the need of inputing only numbers in number fields).</w:t>
+        <w:t xml:space="preserve">The testing was done by feeding the system both valid and invalid data, seeing how it reacts. However, there are some scenarios which haven’t been tested or have been tested but haven’t been updated (for example the need of </w:t>
+      </w:r>
+      <w:proofErr w:type="spellStart"/>
+      <w:r>
+        <w:rPr>
+          <w:i/>
+          <w:color w:val="943634" w:themeColor="accent2" w:themeShade="BF"/>
+          <w:sz w:val="24"/>
+        </w:rPr>
+        <w:t>inputing</w:t>
+      </w:r>
+      <w:proofErr w:type="spellEnd"/>
+      <w:r>
+        <w:rPr>
+          <w:i/>
+          <w:color w:val="943634" w:themeColor="accent2" w:themeShade="BF"/>
+          <w:sz w:val="24"/>
+        </w:rPr>
+        <w:t xml:space="preserve"> only numbers in number fields).</w:t>
       </w:r>
     </w:p>
     <w:p>
@@ -2375,11 +2544,23 @@
           <w:r>
             <w:sym w:font="Symbol" w:char="F0D3"/>
           </w:r>
-          <w:fldSimple w:instr=" DOCPROPERTY &quot;Company&quot;  \* MERGEFORMAT ">
-            <w:r>
-              <w:t>UTCN</w:t>
-            </w:r>
-          </w:fldSimple>
+          <w:r>
+            <w:fldChar w:fldCharType="begin"/>
+          </w:r>
+          <w:r>
+            <w:instrText xml:space="preserve"> DOCPROPERTY "Company"  \* MERGEFORMAT </w:instrText>
+          </w:r>
+          <w:r>
+            <w:fldChar w:fldCharType="separate"/>
+          </w:r>
+          <w:proofErr w:type="spellStart"/>
+          <w:r>
+            <w:t>UTCN</w:t>
+          </w:r>
+          <w:proofErr w:type="spellEnd"/>
+          <w:r>
+            <w:fldChar w:fldCharType="end"/>
+          </w:r>
           <w:r>
             <w:t xml:space="preserve">, </w:t>
           </w:r>
@@ -2443,7 +2624,7 @@
               <w:rStyle w:val="PageNumber"/>
               <w:noProof/>
             </w:rPr>
-            <w:t>4</w:t>
+            <w:t>6</w:t>
           </w:r>
           <w:r>
             <w:rPr>
@@ -2457,15 +2638,29 @@
             </w:rPr>
             <w:t xml:space="preserve"> of </w:t>
           </w:r>
-          <w:fldSimple w:instr=" NUMPAGES  \* MERGEFORMAT ">
-            <w:r>
-              <w:rPr>
-                <w:rStyle w:val="PageNumber"/>
-                <w:noProof/>
-              </w:rPr>
-              <w:t>7</w:t>
-            </w:r>
-          </w:fldSimple>
+          <w:r>
+            <w:fldChar w:fldCharType="begin"/>
+          </w:r>
+          <w:r>
+            <w:instrText xml:space="preserve"> NUMPAGES  \* MERGEFORMAT </w:instrText>
+          </w:r>
+          <w:r>
+            <w:fldChar w:fldCharType="separate"/>
+          </w:r>
+          <w:r>
+            <w:rPr>
+              <w:rStyle w:val="PageNumber"/>
+              <w:noProof/>
+            </w:rPr>
+            <w:t>7</w:t>
+          </w:r>
+          <w:r>
+            <w:rPr>
+              <w:rStyle w:val="PageNumber"/>
+              <w:noProof/>
+            </w:rPr>
+            <w:fldChar w:fldCharType="end"/>
+          </w:r>
         </w:p>
       </w:tc>
     </w:tr>

</xml_diff>